<commit_message>
integrating the report generator into main.py
</commit_message>
<xml_diff>
--- a/backend/utility/template_eforensics_analysis_report.docx
+++ b/backend/utility/template_eforensics_analysis_report.docx
@@ -50,6 +50,7 @@
         </w:rPr>
         <w:t>{{</w:t>
       </w:r>
+      <w:proofErr w:type="spellStart"/>
       <w:r>
         <w:rPr>
           <w:sz w:val="48"/>
@@ -57,6 +58,7 @@
         </w:rPr>
         <w:t>investigated_device</w:t>
       </w:r>
+      <w:proofErr w:type="spellEnd"/>
       <w:r>
         <w:rPr>
           <w:sz w:val="48"/>
@@ -595,13 +597,26 @@
           </w:tcPr>
           <w:p>
             <w:r>
-              <w:t xml:space="preserve">{%tr for i in </w:t>
-            </w:r>
+              <w:t xml:space="preserve">{%tr for </w:t>
+            </w:r>
+            <w:proofErr w:type="spellStart"/>
+            <w:r>
+              <w:t>i</w:t>
+            </w:r>
+            <w:proofErr w:type="spellEnd"/>
+            <w:r>
+              <w:t xml:space="preserve"> in </w:t>
+            </w:r>
+            <w:proofErr w:type="spellStart"/>
             <w:r>
               <w:t>deleted</w:t>
             </w:r>
             <w:r>
-              <w:t>_files %}</w:t>
+              <w:t>_files</w:t>
+            </w:r>
+            <w:proofErr w:type="spellEnd"/>
+            <w:r>
+              <w:t xml:space="preserve"> %}</w:t>
             </w:r>
           </w:p>
         </w:tc>
@@ -633,7 +648,17 @@
           </w:tcPr>
           <w:p>
             <w:r>
-              <w:t>{{i.inode }}</w:t>
+              <w:t>{{</w:t>
+            </w:r>
+            <w:proofErr w:type="spellStart"/>
+            <w:proofErr w:type="gramStart"/>
+            <w:r>
+              <w:t>i.inode</w:t>
+            </w:r>
+            <w:proofErr w:type="spellEnd"/>
+            <w:proofErr w:type="gramEnd"/>
+            <w:r>
+              <w:t xml:space="preserve"> }}</w:t>
             </w:r>
           </w:p>
         </w:tc>
@@ -643,7 +668,17 @@
           </w:tcPr>
           <w:p>
             <w:r>
-              <w:t>{{i.path}}</w:t>
+              <w:t>{{</w:t>
+            </w:r>
+            <w:proofErr w:type="spellStart"/>
+            <w:proofErr w:type="gramStart"/>
+            <w:r>
+              <w:t>i.path</w:t>
+            </w:r>
+            <w:proofErr w:type="spellEnd"/>
+            <w:proofErr w:type="gramEnd"/>
+            <w:r>
+              <w:t>}}</w:t>
             </w:r>
           </w:p>
         </w:tc>
@@ -653,7 +688,17 @@
           </w:tcPr>
           <w:p>
             <w:r>
-              <w:t>{{i.created }}</w:t>
+              <w:t>{{</w:t>
+            </w:r>
+            <w:proofErr w:type="spellStart"/>
+            <w:proofErr w:type="gramStart"/>
+            <w:r>
+              <w:t>i.created</w:t>
+            </w:r>
+            <w:proofErr w:type="spellEnd"/>
+            <w:proofErr w:type="gramEnd"/>
+            <w:r>
+              <w:t xml:space="preserve"> }}</w:t>
             </w:r>
           </w:p>
         </w:tc>
@@ -663,7 +708,17 @@
           </w:tcPr>
           <w:p>
             <w:r>
-              <w:t>{{i.accessed }}</w:t>
+              <w:t>{{</w:t>
+            </w:r>
+            <w:proofErr w:type="spellStart"/>
+            <w:proofErr w:type="gramStart"/>
+            <w:r>
+              <w:t>i.accessed</w:t>
+            </w:r>
+            <w:proofErr w:type="spellEnd"/>
+            <w:proofErr w:type="gramEnd"/>
+            <w:r>
+              <w:t xml:space="preserve"> }}</w:t>
             </w:r>
           </w:p>
         </w:tc>
@@ -673,7 +728,17 @@
           </w:tcPr>
           <w:p>
             <w:r>
-              <w:t>{{i.modified }}</w:t>
+              <w:t>{{</w:t>
+            </w:r>
+            <w:proofErr w:type="spellStart"/>
+            <w:proofErr w:type="gramStart"/>
+            <w:r>
+              <w:t>i.modified</w:t>
+            </w:r>
+            <w:proofErr w:type="spellEnd"/>
+            <w:proofErr w:type="gramEnd"/>
+            <w:r>
+              <w:t xml:space="preserve"> }}</w:t>
             </w:r>
           </w:p>
         </w:tc>
@@ -683,7 +748,17 @@
           </w:tcPr>
           <w:p>
             <w:r>
-              <w:t>{{i.bytes }}</w:t>
+              <w:t>{{</w:t>
+            </w:r>
+            <w:proofErr w:type="spellStart"/>
+            <w:proofErr w:type="gramStart"/>
+            <w:r>
+              <w:t>i.bytes</w:t>
+            </w:r>
+            <w:proofErr w:type="spellEnd"/>
+            <w:proofErr w:type="gramEnd"/>
+            <w:r>
+              <w:t xml:space="preserve"> }}</w:t>
             </w:r>
           </w:p>
         </w:tc>
@@ -706,7 +781,15 @@
           </w:tcPr>
           <w:p>
             <w:r>
-              <w:t>{%tr endfor %}</w:t>
+              <w:t xml:space="preserve">{%tr </w:t>
+            </w:r>
+            <w:proofErr w:type="spellStart"/>
+            <w:r>
+              <w:t>endfor</w:t>
+            </w:r>
+            <w:proofErr w:type="spellEnd"/>
+            <w:r>
+              <w:t xml:space="preserve"> %}</w:t>
             </w:r>
           </w:p>
         </w:tc>
@@ -958,7 +1041,23 @@
           </w:tcPr>
           <w:p>
             <w:r>
-              <w:t>{%tr for i in carved_files %}</w:t>
+              <w:t xml:space="preserve">{%tr for </w:t>
+            </w:r>
+            <w:proofErr w:type="spellStart"/>
+            <w:r>
+              <w:t>i</w:t>
+            </w:r>
+            <w:proofErr w:type="spellEnd"/>
+            <w:r>
+              <w:t xml:space="preserve"> in </w:t>
+            </w:r>
+            <w:proofErr w:type="spellStart"/>
+            <w:r>
+              <w:t>carved_files</w:t>
+            </w:r>
+            <w:proofErr w:type="spellEnd"/>
+            <w:r>
+              <w:t xml:space="preserve"> %}</w:t>
             </w:r>
           </w:p>
         </w:tc>
@@ -990,7 +1089,17 @@
           </w:tcPr>
           <w:p>
             <w:r>
-              <w:t>{{i.inode }}</w:t>
+              <w:t>{{</w:t>
+            </w:r>
+            <w:proofErr w:type="spellStart"/>
+            <w:proofErr w:type="gramStart"/>
+            <w:r>
+              <w:t>i.inode</w:t>
+            </w:r>
+            <w:proofErr w:type="spellEnd"/>
+            <w:proofErr w:type="gramEnd"/>
+            <w:r>
+              <w:t xml:space="preserve"> }}</w:t>
             </w:r>
           </w:p>
         </w:tc>
@@ -1000,7 +1109,17 @@
           </w:tcPr>
           <w:p>
             <w:r>
-              <w:t>{{i.path}}</w:t>
+              <w:t>{{</w:t>
+            </w:r>
+            <w:proofErr w:type="spellStart"/>
+            <w:proofErr w:type="gramStart"/>
+            <w:r>
+              <w:t>i.path</w:t>
+            </w:r>
+            <w:proofErr w:type="spellEnd"/>
+            <w:proofErr w:type="gramEnd"/>
+            <w:r>
+              <w:t>}}</w:t>
             </w:r>
           </w:p>
         </w:tc>
@@ -1010,7 +1129,17 @@
           </w:tcPr>
           <w:p>
             <w:r>
-              <w:t>{{i.created }}</w:t>
+              <w:t>{{</w:t>
+            </w:r>
+            <w:proofErr w:type="spellStart"/>
+            <w:proofErr w:type="gramStart"/>
+            <w:r>
+              <w:t>i.created</w:t>
+            </w:r>
+            <w:proofErr w:type="spellEnd"/>
+            <w:proofErr w:type="gramEnd"/>
+            <w:r>
+              <w:t xml:space="preserve"> }}</w:t>
             </w:r>
           </w:p>
         </w:tc>
@@ -1020,7 +1149,17 @@
           </w:tcPr>
           <w:p>
             <w:r>
-              <w:t>{{i.accessed }}</w:t>
+              <w:t>{{</w:t>
+            </w:r>
+            <w:proofErr w:type="spellStart"/>
+            <w:proofErr w:type="gramStart"/>
+            <w:r>
+              <w:t>i.accessed</w:t>
+            </w:r>
+            <w:proofErr w:type="spellEnd"/>
+            <w:proofErr w:type="gramEnd"/>
+            <w:r>
+              <w:t xml:space="preserve"> }}</w:t>
             </w:r>
           </w:p>
         </w:tc>
@@ -1030,7 +1169,17 @@
           </w:tcPr>
           <w:p>
             <w:r>
-              <w:t>{{i.modified }}</w:t>
+              <w:t>{{</w:t>
+            </w:r>
+            <w:proofErr w:type="spellStart"/>
+            <w:proofErr w:type="gramStart"/>
+            <w:r>
+              <w:t>i.modified</w:t>
+            </w:r>
+            <w:proofErr w:type="spellEnd"/>
+            <w:proofErr w:type="gramEnd"/>
+            <w:r>
+              <w:t xml:space="preserve"> }}</w:t>
             </w:r>
           </w:p>
         </w:tc>
@@ -1040,7 +1189,17 @@
           </w:tcPr>
           <w:p>
             <w:r>
-              <w:t>{{i.bytes }}</w:t>
+              <w:t>{{</w:t>
+            </w:r>
+            <w:proofErr w:type="spellStart"/>
+            <w:proofErr w:type="gramStart"/>
+            <w:r>
+              <w:t>i.bytes</w:t>
+            </w:r>
+            <w:proofErr w:type="spellEnd"/>
+            <w:proofErr w:type="gramEnd"/>
+            <w:r>
+              <w:t xml:space="preserve"> }}</w:t>
             </w:r>
           </w:p>
         </w:tc>
@@ -1063,7 +1222,15 @@
           </w:tcPr>
           <w:p>
             <w:r>
-              <w:t>{%tr endfor %}</w:t>
+              <w:t xml:space="preserve">{%tr </w:t>
+            </w:r>
+            <w:proofErr w:type="spellStart"/>
+            <w:r>
+              <w:t>endfor</w:t>
+            </w:r>
+            <w:proofErr w:type="spellEnd"/>
+            <w:r>
+              <w:t xml:space="preserve"> %}</w:t>
             </w:r>
           </w:p>
         </w:tc>
@@ -1389,11 +1556,21 @@
           </w:tcPr>
           <w:p>
             <w:r>
-              <w:t xml:space="preserve">{%tr for i in </w:t>
-            </w:r>
+              <w:t xml:space="preserve">{%tr for </w:t>
+            </w:r>
+            <w:proofErr w:type="spellStart"/>
+            <w:r>
+              <w:t>i</w:t>
+            </w:r>
+            <w:proofErr w:type="spellEnd"/>
+            <w:r>
+              <w:t xml:space="preserve"> in </w:t>
+            </w:r>
+            <w:proofErr w:type="spellStart"/>
             <w:r>
               <w:t>renamed_files</w:t>
             </w:r>
+            <w:proofErr w:type="spellEnd"/>
             <w:r>
               <w:t xml:space="preserve"> %}</w:t>
             </w:r>
@@ -1427,7 +1604,17 @@
           </w:tcPr>
           <w:p>
             <w:r>
-              <w:t>{{i.inode }}</w:t>
+              <w:t>{{</w:t>
+            </w:r>
+            <w:proofErr w:type="spellStart"/>
+            <w:proofErr w:type="gramStart"/>
+            <w:r>
+              <w:t>i.inode</w:t>
+            </w:r>
+            <w:proofErr w:type="spellEnd"/>
+            <w:proofErr w:type="gramEnd"/>
+            <w:r>
+              <w:t xml:space="preserve"> }}</w:t>
             </w:r>
           </w:p>
         </w:tc>
@@ -1437,7 +1624,17 @@
           </w:tcPr>
           <w:p>
             <w:r>
-              <w:t>{{i.path}}</w:t>
+              <w:t>{{</w:t>
+            </w:r>
+            <w:proofErr w:type="spellStart"/>
+            <w:proofErr w:type="gramStart"/>
+            <w:r>
+              <w:t>i.path</w:t>
+            </w:r>
+            <w:proofErr w:type="spellEnd"/>
+            <w:proofErr w:type="gramEnd"/>
+            <w:r>
+              <w:t>}}</w:t>
             </w:r>
           </w:p>
         </w:tc>
@@ -1447,7 +1644,17 @@
           </w:tcPr>
           <w:p>
             <w:r>
-              <w:t>{{i.created }}</w:t>
+              <w:t>{{</w:t>
+            </w:r>
+            <w:proofErr w:type="spellStart"/>
+            <w:proofErr w:type="gramStart"/>
+            <w:r>
+              <w:t>i.created</w:t>
+            </w:r>
+            <w:proofErr w:type="spellEnd"/>
+            <w:proofErr w:type="gramEnd"/>
+            <w:r>
+              <w:t xml:space="preserve"> }}</w:t>
             </w:r>
           </w:p>
         </w:tc>
@@ -1457,7 +1664,17 @@
           </w:tcPr>
           <w:p>
             <w:r>
-              <w:t>{{i.accessed }}</w:t>
+              <w:t>{{</w:t>
+            </w:r>
+            <w:proofErr w:type="spellStart"/>
+            <w:proofErr w:type="gramStart"/>
+            <w:r>
+              <w:t>i.accessed</w:t>
+            </w:r>
+            <w:proofErr w:type="spellEnd"/>
+            <w:proofErr w:type="gramEnd"/>
+            <w:r>
+              <w:t xml:space="preserve"> }}</w:t>
             </w:r>
           </w:p>
         </w:tc>
@@ -1467,7 +1684,17 @@
           </w:tcPr>
           <w:p>
             <w:r>
-              <w:t>{{i.modified }}</w:t>
+              <w:t>{{</w:t>
+            </w:r>
+            <w:proofErr w:type="spellStart"/>
+            <w:proofErr w:type="gramStart"/>
+            <w:r>
+              <w:t>i.modified</w:t>
+            </w:r>
+            <w:proofErr w:type="spellEnd"/>
+            <w:proofErr w:type="gramEnd"/>
+            <w:r>
+              <w:t xml:space="preserve"> }}</w:t>
             </w:r>
           </w:p>
         </w:tc>
@@ -1477,7 +1704,17 @@
           </w:tcPr>
           <w:p>
             <w:r>
-              <w:t>{{i.bytes }}</w:t>
+              <w:t>{{</w:t>
+            </w:r>
+            <w:proofErr w:type="spellStart"/>
+            <w:proofErr w:type="gramStart"/>
+            <w:r>
+              <w:t>i.bytes</w:t>
+            </w:r>
+            <w:proofErr w:type="spellEnd"/>
+            <w:proofErr w:type="gramEnd"/>
+            <w:r>
+              <w:t xml:space="preserve"> }}</w:t>
             </w:r>
           </w:p>
         </w:tc>
@@ -1497,7 +1734,20 @@
           </w:tcPr>
           <w:p>
             <w:r>
-              <w:t>{{i.true_extension}}</w:t>
+              <w:t>{{</w:t>
+            </w:r>
+            <w:proofErr w:type="spellStart"/>
+            <w:proofErr w:type="gramStart"/>
+            <w:r>
+              <w:t>i.true</w:t>
+            </w:r>
+            <w:proofErr w:type="gramEnd"/>
+            <w:r>
+              <w:t>_extension</w:t>
+            </w:r>
+            <w:proofErr w:type="spellEnd"/>
+            <w:r>
+              <w:t>}}</w:t>
             </w:r>
           </w:p>
         </w:tc>
@@ -1510,7 +1760,15 @@
           </w:tcPr>
           <w:p>
             <w:r>
-              <w:t>{%tr endfor %}</w:t>
+              <w:t xml:space="preserve">{%tr </w:t>
+            </w:r>
+            <w:proofErr w:type="spellStart"/>
+            <w:r>
+              <w:t>endfor</w:t>
+            </w:r>
+            <w:proofErr w:type="spellEnd"/>
+            <w:r>
+              <w:t xml:space="preserve"> %}</w:t>
             </w:r>
           </w:p>
         </w:tc>

</xml_diff>